<commit_message>
Arreglos Junio Student 3
</commit_message>
<xml_diff>
--- a/reports/Student #3/Analysis Report D02.docx
+++ b/reports/Student #3/Analysis Report D02.docx
@@ -301,7 +301,7 @@
                 <w:sz w:val="32"/>
                 <w:szCs w:val="32"/>
               </w:rPr>
-              <w:t>1</w:t>
+              <w:t>07</w:t>
             </w:r>
             <w:r>
               <w:rPr>
@@ -309,7 +309,7 @@
                 <w:sz w:val="32"/>
                 <w:szCs w:val="32"/>
               </w:rPr>
-              <w:t>8</w:t>
+              <w:t>/0</w:t>
             </w:r>
             <w:r>
               <w:rPr>
@@ -317,15 +317,7 @@
                 <w:sz w:val="32"/>
                 <w:szCs w:val="32"/>
               </w:rPr>
-              <w:t>/0</w:t>
-            </w:r>
-            <w:r>
-              <w:rPr>
-                <w:rFonts w:ascii="Arial Narrow" w:eastAsia="Arial Narrow" w:hAnsi="Arial Narrow" w:cs="Arial Narrow"/>
-                <w:sz w:val="32"/>
-                <w:szCs w:val="32"/>
-              </w:rPr>
-              <w:t>5</w:t>
+              <w:t>6</w:t>
             </w:r>
             <w:r>
               <w:rPr>
@@ -373,7 +365,15 @@
                 <w:sz w:val="32"/>
                 <w:szCs w:val="32"/>
               </w:rPr>
-              <w:t>.0</w:t>
+              <w:t>.</w:t>
+            </w:r>
+            <w:r>
+              <w:rPr>
+                <w:rFonts w:ascii="Arial Narrow" w:eastAsia="Arial Narrow" w:hAnsi="Arial Narrow" w:cs="Arial Narrow"/>
+                <w:sz w:val="32"/>
+                <w:szCs w:val="32"/>
+              </w:rPr>
+              <w:t>1</w:t>
             </w:r>
           </w:p>
         </w:tc>
@@ -1243,6 +1243,12 @@
                 <w:rFonts w:ascii="Arial Narrow" w:eastAsia="Arial Narrow" w:hAnsi="Arial Narrow" w:cs="Arial Narrow"/>
               </w:rPr>
             </w:pPr>
+            <w:r>
+              <w:rPr>
+                <w:rFonts w:ascii="Arial Narrow" w:eastAsia="Arial Narrow" w:hAnsi="Arial Narrow" w:cs="Arial Narrow"/>
+              </w:rPr>
+              <w:t>07/06/2024</w:t>
+            </w:r>
           </w:p>
         </w:tc>
         <w:tc>
@@ -1256,6 +1262,12 @@
                 <w:rFonts w:ascii="Arial Narrow" w:eastAsia="Arial Narrow" w:hAnsi="Arial Narrow" w:cs="Arial Narrow"/>
               </w:rPr>
             </w:pPr>
+            <w:r>
+              <w:rPr>
+                <w:rFonts w:ascii="Arial Narrow" w:eastAsia="Arial Narrow" w:hAnsi="Arial Narrow" w:cs="Arial Narrow"/>
+              </w:rPr>
+              <w:t>v1.2.1</w:t>
+            </w:r>
           </w:p>
         </w:tc>
         <w:tc>
@@ -1267,9 +1279,16 @@
               <w:ind w:firstLine="0"/>
               <w:rPr>
                 <w:rFonts w:ascii="Arial Narrow" w:eastAsia="Arial Narrow" w:hAnsi="Arial Narrow" w:cs="Arial Narrow"/>
-                <w:b/>
+                <w:bCs/>
               </w:rPr>
             </w:pPr>
+            <w:r>
+              <w:rPr>
+                <w:rFonts w:ascii="Arial Narrow" w:eastAsia="Arial Narrow" w:hAnsi="Arial Narrow" w:cs="Arial Narrow"/>
+                <w:bCs/>
+              </w:rPr>
+              <w:t>Se ha detallado más la decisión sobre la relación trainingModule con Project tras ser invalidada.</w:t>
+            </w:r>
           </w:p>
         </w:tc>
       </w:tr>
@@ -2409,7 +2428,37 @@
           <w:sz w:val="24"/>
           <w:szCs w:val="24"/>
         </w:rPr>
-        <w:t>Ventajas: Se establece la relación mencionada en el requisito.</w:t>
+        <w:t xml:space="preserve">Ventajas: </w:t>
+      </w:r>
+    </w:p>
+    <w:p>
+      <w:pPr>
+        <w:pStyle w:val="Prrafodelista"/>
+        <w:numPr>
+          <w:ilvl w:val="2"/>
+          <w:numId w:val="6"/>
+        </w:numPr>
+        <w:pBdr>
+          <w:top w:val="nil"/>
+          <w:left w:val="nil"/>
+          <w:bottom w:val="nil"/>
+          <w:right w:val="nil"/>
+          <w:between w:val="nil"/>
+        </w:pBdr>
+        <w:spacing w:after="320"/>
+        <w:rPr>
+          <w:rFonts w:ascii="Arial Narrow" w:eastAsia="Arial Narrow" w:hAnsi="Arial Narrow" w:cs="Arial Narrow"/>
+          <w:sz w:val="24"/>
+          <w:szCs w:val="24"/>
+        </w:rPr>
+      </w:pPr>
+      <w:r>
+        <w:rPr>
+          <w:rFonts w:ascii="Arial Narrow" w:eastAsia="Arial Narrow" w:hAnsi="Arial Narrow" w:cs="Arial Narrow"/>
+          <w:sz w:val="24"/>
+          <w:szCs w:val="24"/>
+        </w:rPr>
+        <w:t>Se establece la relación mencionada en el requisito.</w:t>
       </w:r>
     </w:p>
     <w:p>
@@ -2440,7 +2489,67 @@
           <w:sz w:val="24"/>
           <w:szCs w:val="24"/>
         </w:rPr>
-        <w:t>Inconvenientes: Su implementación puede presentar dificultades debido a que la entidad proyecto es del Student #1, y sería favorable evitar solapamientos.</w:t>
+        <w:t xml:space="preserve">Inconvenientes: </w:t>
+      </w:r>
+    </w:p>
+    <w:p>
+      <w:pPr>
+        <w:pStyle w:val="Prrafodelista"/>
+        <w:numPr>
+          <w:ilvl w:val="2"/>
+          <w:numId w:val="6"/>
+        </w:numPr>
+        <w:pBdr>
+          <w:top w:val="nil"/>
+          <w:left w:val="nil"/>
+          <w:bottom w:val="nil"/>
+          <w:right w:val="nil"/>
+          <w:between w:val="nil"/>
+        </w:pBdr>
+        <w:spacing w:after="320"/>
+        <w:rPr>
+          <w:rFonts w:ascii="Arial Narrow" w:eastAsia="Arial Narrow" w:hAnsi="Arial Narrow" w:cs="Arial Narrow"/>
+          <w:sz w:val="24"/>
+          <w:szCs w:val="24"/>
+        </w:rPr>
+      </w:pPr>
+      <w:r>
+        <w:rPr>
+          <w:rFonts w:ascii="Arial Narrow" w:eastAsia="Arial Narrow" w:hAnsi="Arial Narrow" w:cs="Arial Narrow"/>
+          <w:sz w:val="24"/>
+          <w:szCs w:val="24"/>
+        </w:rPr>
+        <w:t>Complejidad: Al tener que añadir la relación aumenta la complejidad del desarrollo.</w:t>
+      </w:r>
+    </w:p>
+    <w:p>
+      <w:pPr>
+        <w:pStyle w:val="Prrafodelista"/>
+        <w:numPr>
+          <w:ilvl w:val="2"/>
+          <w:numId w:val="6"/>
+        </w:numPr>
+        <w:pBdr>
+          <w:top w:val="nil"/>
+          <w:left w:val="nil"/>
+          <w:bottom w:val="nil"/>
+          <w:right w:val="nil"/>
+          <w:between w:val="nil"/>
+        </w:pBdr>
+        <w:spacing w:after="320"/>
+        <w:rPr>
+          <w:rFonts w:ascii="Arial Narrow" w:eastAsia="Arial Narrow" w:hAnsi="Arial Narrow" w:cs="Arial Narrow"/>
+          <w:sz w:val="24"/>
+          <w:szCs w:val="24"/>
+        </w:rPr>
+      </w:pPr>
+      <w:r>
+        <w:rPr>
+          <w:rFonts w:ascii="Arial Narrow" w:eastAsia="Arial Narrow" w:hAnsi="Arial Narrow" w:cs="Arial Narrow"/>
+          <w:sz w:val="24"/>
+          <w:szCs w:val="24"/>
+        </w:rPr>
+        <w:t>Solapamiento: La entidad project es desarrollada por el estudiante 1, por lo que no es positivo la creación de una relación con entidad fuera del dominio de desarrollo del estudiante 3.</w:t>
       </w:r>
     </w:p>
     <w:p>
@@ -2500,7 +2609,160 @@
           <w:sz w:val="24"/>
           <w:szCs w:val="24"/>
         </w:rPr>
-        <w:t>Ventajas: No hay que implementar la relación y se separan las entidades.</w:t>
+        <w:t>Ventajas:</w:t>
+      </w:r>
+    </w:p>
+    <w:p>
+      <w:pPr>
+        <w:pStyle w:val="Prrafodelista"/>
+        <w:numPr>
+          <w:ilvl w:val="2"/>
+          <w:numId w:val="6"/>
+        </w:numPr>
+        <w:pBdr>
+          <w:top w:val="nil"/>
+          <w:left w:val="nil"/>
+          <w:bottom w:val="nil"/>
+          <w:right w:val="nil"/>
+          <w:between w:val="nil"/>
+        </w:pBdr>
+        <w:spacing w:after="320"/>
+        <w:rPr>
+          <w:rFonts w:ascii="Arial Narrow" w:eastAsia="Arial Narrow" w:hAnsi="Arial Narrow" w:cs="Arial Narrow"/>
+          <w:sz w:val="24"/>
+          <w:szCs w:val="24"/>
+        </w:rPr>
+      </w:pPr>
+      <w:r>
+        <w:rPr>
+          <w:rFonts w:ascii="Arial Narrow" w:eastAsia="Arial Narrow" w:hAnsi="Arial Narrow" w:cs="Arial Narrow"/>
+          <w:sz w:val="24"/>
+          <w:szCs w:val="24"/>
+        </w:rPr>
+        <w:t>Sencillez: Se reduce la complejidad del desarroll</w:t>
+      </w:r>
+      <w:r>
+        <w:rPr>
+          <w:rFonts w:ascii="Arial Narrow" w:eastAsia="Arial Narrow" w:hAnsi="Arial Narrow" w:cs="Arial Narrow"/>
+          <w:sz w:val="24"/>
+          <w:szCs w:val="24"/>
+        </w:rPr>
+        <w:t>o</w:t>
+      </w:r>
+      <w:r>
+        <w:rPr>
+          <w:rFonts w:ascii="Arial Narrow" w:eastAsia="Arial Narrow" w:hAnsi="Arial Narrow" w:cs="Arial Narrow"/>
+          <w:sz w:val="24"/>
+          <w:szCs w:val="24"/>
+        </w:rPr>
+        <w:t xml:space="preserve"> al evitar crear esta relación</w:t>
+      </w:r>
+      <w:r>
+        <w:rPr>
+          <w:rFonts w:ascii="Arial Narrow" w:eastAsia="Arial Narrow" w:hAnsi="Arial Narrow" w:cs="Arial Narrow"/>
+          <w:sz w:val="24"/>
+          <w:szCs w:val="24"/>
+        </w:rPr>
+        <w:t>.</w:t>
+      </w:r>
+    </w:p>
+    <w:p>
+      <w:pPr>
+        <w:pStyle w:val="Prrafodelista"/>
+        <w:numPr>
+          <w:ilvl w:val="2"/>
+          <w:numId w:val="6"/>
+        </w:numPr>
+        <w:pBdr>
+          <w:top w:val="nil"/>
+          <w:left w:val="nil"/>
+          <w:bottom w:val="nil"/>
+          <w:right w:val="nil"/>
+          <w:between w:val="nil"/>
+        </w:pBdr>
+        <w:spacing w:after="320"/>
+        <w:rPr>
+          <w:rFonts w:ascii="Arial Narrow" w:eastAsia="Arial Narrow" w:hAnsi="Arial Narrow" w:cs="Arial Narrow"/>
+          <w:sz w:val="24"/>
+          <w:szCs w:val="24"/>
+        </w:rPr>
+      </w:pPr>
+      <w:r>
+        <w:rPr>
+          <w:rFonts w:ascii="Arial Narrow" w:eastAsia="Arial Narrow" w:hAnsi="Arial Narrow" w:cs="Arial Narrow"/>
+          <w:sz w:val="24"/>
+          <w:szCs w:val="24"/>
+        </w:rPr>
+        <w:t>Desacoplamiento: Se evitan solapamientos con el desarrollo de los requisitos correspondientes al Student 1, responsable de la entidad project.</w:t>
+      </w:r>
+    </w:p>
+    <w:p>
+      <w:pPr>
+        <w:pStyle w:val="Prrafodelista"/>
+        <w:numPr>
+          <w:ilvl w:val="2"/>
+          <w:numId w:val="6"/>
+        </w:numPr>
+        <w:pBdr>
+          <w:top w:val="nil"/>
+          <w:left w:val="nil"/>
+          <w:bottom w:val="nil"/>
+          <w:right w:val="nil"/>
+          <w:between w:val="nil"/>
+        </w:pBdr>
+        <w:spacing w:after="320"/>
+        <w:rPr>
+          <w:rFonts w:ascii="Arial Narrow" w:eastAsia="Arial Narrow" w:hAnsi="Arial Narrow" w:cs="Arial Narrow"/>
+          <w:sz w:val="24"/>
+          <w:szCs w:val="24"/>
+        </w:rPr>
+      </w:pPr>
+      <w:r>
+        <w:rPr>
+          <w:rFonts w:ascii="Arial Narrow" w:eastAsia="Arial Narrow" w:hAnsi="Arial Narrow" w:cs="Arial Narrow"/>
+          <w:sz w:val="24"/>
+          <w:szCs w:val="24"/>
+        </w:rPr>
+        <w:lastRenderedPageBreak/>
+        <w:t>Compatibilidad: Tras analizar todos los requisitos por implementar, se sabe que esta relación es prescindible.</w:t>
+      </w:r>
+      <w:r>
+        <w:rPr>
+          <w:rFonts w:ascii="Arial Narrow" w:eastAsia="Arial Narrow" w:hAnsi="Arial Narrow" w:cs="Arial Narrow"/>
+          <w:sz w:val="24"/>
+          <w:szCs w:val="24"/>
+        </w:rPr>
+        <w:t xml:space="preserve"> Esto es factible debido a que se conocen todos los requisitos de antemano y que no se van a añadir más, por lo que en este caso sí es factible. Si existiera la posibilidad de que se requieran nuevos requisitos, esta alternativa dejaría de ser factible.</w:t>
+      </w:r>
+    </w:p>
+    <w:p>
+      <w:pPr>
+        <w:pStyle w:val="Prrafodelista"/>
+        <w:numPr>
+          <w:ilvl w:val="2"/>
+          <w:numId w:val="6"/>
+        </w:numPr>
+        <w:pBdr>
+          <w:top w:val="nil"/>
+          <w:left w:val="nil"/>
+          <w:bottom w:val="nil"/>
+          <w:right w:val="nil"/>
+          <w:between w:val="nil"/>
+        </w:pBdr>
+        <w:spacing w:after="320"/>
+        <w:rPr>
+          <w:rFonts w:ascii="Arial Narrow" w:eastAsia="Arial Narrow" w:hAnsi="Arial Narrow" w:cs="Arial Narrow"/>
+          <w:sz w:val="24"/>
+          <w:szCs w:val="24"/>
+        </w:rPr>
+      </w:pPr>
+      <w:r>
+        <w:rPr>
+          <w:rFonts w:ascii="Arial Narrow" w:eastAsia="Arial Narrow" w:hAnsi="Arial Narrow" w:cs="Arial Narrow"/>
+          <w:sz w:val="24"/>
+          <w:szCs w:val="24"/>
+        </w:rPr>
+        <w:t>Evitar futuros problemas: Al no relacionar la trainingModule con project, se evitan posibles problemas en el futuro sobre el desarrollo de los servicios de creación y actualización de la entidad, además de los posibles conflictos con el desarrollo de la entidad project.</w:t>
       </w:r>
     </w:p>
     <w:p>
@@ -2530,7 +2792,23 @@
           <w:sz w:val="24"/>
           <w:szCs w:val="24"/>
         </w:rPr>
-        <w:t>Inconvenientes: Realmente no hay inconveniente porque no se realizan operaciones en requisitos posteriores que impliquen esta relación.</w:t>
+        <w:t>Inconvenientes: Realmente no hay inconveniente</w:t>
+      </w:r>
+      <w:r>
+        <w:rPr>
+          <w:rFonts w:ascii="Arial Narrow" w:eastAsia="Arial Narrow" w:hAnsi="Arial Narrow" w:cs="Arial Narrow"/>
+          <w:sz w:val="24"/>
+          <w:szCs w:val="24"/>
+        </w:rPr>
+        <w:t>s</w:t>
+      </w:r>
+      <w:r>
+        <w:rPr>
+          <w:rFonts w:ascii="Arial Narrow" w:eastAsia="Arial Narrow" w:hAnsi="Arial Narrow" w:cs="Arial Narrow"/>
+          <w:sz w:val="24"/>
+          <w:szCs w:val="24"/>
+        </w:rPr>
+        <w:t xml:space="preserve"> porque no se realizan operaciones en requisitos posteriores que impliquen esta relación.</w:t>
       </w:r>
     </w:p>
     <w:p>
@@ -2556,23 +2834,7 @@
           <w:sz w:val="24"/>
           <w:szCs w:val="24"/>
         </w:rPr>
-        <w:t>S</w:t>
-      </w:r>
-      <w:r>
-        <w:rPr>
-          <w:rFonts w:ascii="Arial Narrow" w:eastAsia="Arial Narrow" w:hAnsi="Arial Narrow" w:cs="Arial Narrow"/>
-          <w:sz w:val="24"/>
-          <w:szCs w:val="24"/>
-        </w:rPr>
-        <w:t>e ha llegado a la conclusión de que no se realiza ninguna operación sobre esta relación, por lo que se ha decidido no crear esta relación en el modelo de datos, simplificando así la implementación</w:t>
-      </w:r>
-      <w:r>
-        <w:rPr>
-          <w:rFonts w:ascii="Arial Narrow" w:eastAsia="Arial Narrow" w:hAnsi="Arial Narrow" w:cs="Arial Narrow"/>
-          <w:sz w:val="24"/>
-          <w:szCs w:val="24"/>
-        </w:rPr>
-        <w:t xml:space="preserve"> y evitando solapamientos.</w:t>
+        <w:t>Dado que es una decisión más compleja, se han evaluado las alternativas junto a otros compañeros. A parte de un concenso general sobre que ambas son válidas tras su correcta justificación, el estudiante 1 ve también positivo el evitar las relaciones y no tener que asumir mayor responsabilidad. Otro estudiante también está de acuerdo con adoptar la alternativa 2, pero ha optado por implementar la relación en sus entidades, aunque otros estudiantes sí que optaron por no crear la relación con project.</w:t>
       </w:r>
     </w:p>
     <w:p>
@@ -2598,7 +2860,63 @@
           <w:sz w:val="24"/>
           <w:szCs w:val="24"/>
         </w:rPr>
-        <w:t>Además, analizando los requisitos se ha obtenido que son las cuentas “developer” las que realizan operaciones sobre esta entidad, por lo que se ha establecido una relación ManyToOne entre estos.</w:t>
+        <w:t>Tras este análisis</w:t>
+      </w:r>
+      <w:r>
+        <w:rPr>
+          <w:rFonts w:ascii="Arial Narrow" w:eastAsia="Arial Narrow" w:hAnsi="Arial Narrow" w:cs="Arial Narrow"/>
+          <w:sz w:val="24"/>
+          <w:szCs w:val="24"/>
+        </w:rPr>
+        <w:t xml:space="preserve">, </w:t>
+      </w:r>
+      <w:r>
+        <w:rPr>
+          <w:rFonts w:ascii="Arial Narrow" w:eastAsia="Arial Narrow" w:hAnsi="Arial Narrow" w:cs="Arial Narrow"/>
+          <w:sz w:val="24"/>
+          <w:szCs w:val="24"/>
+        </w:rPr>
+        <w:t>justificación</w:t>
+      </w:r>
+      <w:r>
+        <w:rPr>
+          <w:rFonts w:ascii="Arial Narrow" w:eastAsia="Arial Narrow" w:hAnsi="Arial Narrow" w:cs="Arial Narrow"/>
+          <w:sz w:val="24"/>
+          <w:szCs w:val="24"/>
+        </w:rPr>
+        <w:t xml:space="preserve"> y comentar con el equipo,</w:t>
+      </w:r>
+      <w:r>
+        <w:rPr>
+          <w:rFonts w:ascii="Arial Narrow" w:eastAsia="Arial Narrow" w:hAnsi="Arial Narrow" w:cs="Arial Narrow"/>
+          <w:sz w:val="24"/>
+          <w:szCs w:val="24"/>
+        </w:rPr>
+        <w:t xml:space="preserve"> s</w:t>
+      </w:r>
+      <w:r>
+        <w:rPr>
+          <w:rFonts w:ascii="Arial Narrow" w:eastAsia="Arial Narrow" w:hAnsi="Arial Narrow" w:cs="Arial Narrow"/>
+          <w:sz w:val="24"/>
+          <w:szCs w:val="24"/>
+        </w:rPr>
+        <w:t>e ha llegado a la conclusión de que no se realiza ninguna operación sobre esta relación, por lo que se ha decidido no crear esta relación en el modelo de datos, simplificando así la implementación</w:t>
+      </w:r>
+      <w:r>
+        <w:rPr>
+          <w:rFonts w:ascii="Arial Narrow" w:eastAsia="Arial Narrow" w:hAnsi="Arial Narrow" w:cs="Arial Narrow"/>
+          <w:sz w:val="24"/>
+          <w:szCs w:val="24"/>
+        </w:rPr>
+        <w:t xml:space="preserve"> y evitando solapamientos</w:t>
+      </w:r>
+      <w:r>
+        <w:rPr>
+          <w:rFonts w:ascii="Arial Narrow" w:eastAsia="Arial Narrow" w:hAnsi="Arial Narrow" w:cs="Arial Narrow"/>
+          <w:sz w:val="24"/>
+          <w:szCs w:val="24"/>
+        </w:rPr>
+        <w:t>.</w:t>
       </w:r>
     </w:p>
     <w:p>
@@ -2618,6 +2936,14 @@
           <w:szCs w:val="24"/>
         </w:rPr>
       </w:pPr>
+      <w:r>
+        <w:rPr>
+          <w:rFonts w:ascii="Arial Narrow" w:eastAsia="Arial Narrow" w:hAnsi="Arial Narrow" w:cs="Arial Narrow"/>
+          <w:sz w:val="24"/>
+          <w:szCs w:val="24"/>
+        </w:rPr>
+        <w:t>Además, analizando los requisitos se ha obtenido que son las cuentas “developer” las que realizan operaciones sobre esta entidad, por lo que se ha establecido una relación ManyToOne entre estos.</w:t>
+      </w:r>
     </w:p>
     <w:p>
       <w:pPr>
@@ -2636,188 +2962,6 @@
           <w:szCs w:val="24"/>
         </w:rPr>
       </w:pPr>
-      <w:r>
-        <w:rPr>
-          <w:rFonts w:ascii="Arial Narrow" w:eastAsia="Arial Narrow" w:hAnsi="Arial Narrow" w:cs="Arial Narrow"/>
-          <w:sz w:val="24"/>
-          <w:szCs w:val="24"/>
-        </w:rPr>
-        <w:lastRenderedPageBreak/>
-        <w:t>Se han encontrado también varias alternativas sobre el atributo estimated total time del requisito.</w:t>
-      </w:r>
-    </w:p>
-    <w:p>
-      <w:pPr>
-        <w:pStyle w:val="Prrafodelista"/>
-        <w:numPr>
-          <w:ilvl w:val="0"/>
-          <w:numId w:val="7"/>
-        </w:numPr>
-        <w:spacing w:after="320" w:line="240" w:lineRule="auto"/>
-        <w:rPr>
-          <w:rFonts w:ascii="Arial Narrow" w:hAnsi="Arial Narrow" w:cstheme="majorHAnsi"/>
-          <w:sz w:val="24"/>
-          <w:szCs w:val="24"/>
-        </w:rPr>
-      </w:pPr>
-      <w:r>
-        <w:rPr>
-          <w:rFonts w:ascii="Arial Narrow" w:hAnsi="Arial Narrow" w:cstheme="majorHAnsi"/>
-          <w:sz w:val="24"/>
-          <w:szCs w:val="24"/>
-        </w:rPr>
-        <w:t xml:space="preserve">Alternativa 1: </w:t>
-      </w:r>
-      <w:r>
-        <w:rPr>
-          <w:rFonts w:ascii="Arial Narrow" w:hAnsi="Arial Narrow" w:cstheme="majorHAnsi"/>
-          <w:sz w:val="24"/>
-          <w:szCs w:val="24"/>
-        </w:rPr>
-        <w:t>Atributo fijo al que el usuario asigna su valor.</w:t>
-      </w:r>
-    </w:p>
-    <w:p>
-      <w:pPr>
-        <w:pStyle w:val="Prrafodelista"/>
-        <w:numPr>
-          <w:ilvl w:val="1"/>
-          <w:numId w:val="7"/>
-        </w:numPr>
-        <w:spacing w:after="320" w:line="240" w:lineRule="auto"/>
-        <w:rPr>
-          <w:rFonts w:ascii="Arial Narrow" w:hAnsi="Arial Narrow" w:cstheme="majorHAnsi"/>
-          <w:sz w:val="24"/>
-          <w:szCs w:val="24"/>
-        </w:rPr>
-      </w:pPr>
-      <w:r>
-        <w:rPr>
-          <w:rFonts w:ascii="Arial Narrow" w:hAnsi="Arial Narrow" w:cstheme="majorHAnsi"/>
-          <w:sz w:val="24"/>
-          <w:szCs w:val="24"/>
-        </w:rPr>
-        <w:t>Ventajas: Al indicar en el requisito que es un tiempo estimado, el usuario decide cuál será esta estimación del tiempo de su módulo. Su implementación es sencilla, con únicamente un atributo numérico en horas.</w:t>
-      </w:r>
-    </w:p>
-    <w:p>
-      <w:pPr>
-        <w:pStyle w:val="Prrafodelista"/>
-        <w:numPr>
-          <w:ilvl w:val="1"/>
-          <w:numId w:val="7"/>
-        </w:numPr>
-        <w:spacing w:after="320" w:line="240" w:lineRule="auto"/>
-        <w:rPr>
-          <w:rFonts w:ascii="Arial Narrow" w:hAnsi="Arial Narrow" w:cstheme="majorHAnsi"/>
-          <w:sz w:val="24"/>
-          <w:szCs w:val="24"/>
-        </w:rPr>
-      </w:pPr>
-      <w:r>
-        <w:rPr>
-          <w:rFonts w:ascii="Arial Narrow" w:hAnsi="Arial Narrow" w:cstheme="majorHAnsi"/>
-          <w:sz w:val="24"/>
-          <w:szCs w:val="24"/>
-        </w:rPr>
-        <w:t>Inconvenientes: Ninguno</w:t>
-      </w:r>
-    </w:p>
-    <w:p>
-      <w:pPr>
-        <w:pStyle w:val="Prrafodelista"/>
-        <w:numPr>
-          <w:ilvl w:val="0"/>
-          <w:numId w:val="7"/>
-        </w:numPr>
-        <w:spacing w:after="320" w:line="240" w:lineRule="auto"/>
-        <w:rPr>
-          <w:rFonts w:ascii="Arial Narrow" w:hAnsi="Arial Narrow" w:cstheme="majorHAnsi"/>
-          <w:sz w:val="24"/>
-          <w:szCs w:val="24"/>
-        </w:rPr>
-      </w:pPr>
-      <w:r>
-        <w:rPr>
-          <w:rFonts w:ascii="Arial Narrow" w:hAnsi="Arial Narrow" w:cstheme="majorHAnsi"/>
-          <w:sz w:val="24"/>
-          <w:szCs w:val="24"/>
-        </w:rPr>
-        <w:t>Alternativa 2: Atributo derivado calculado de la suma de las duraciones de las sesiones.</w:t>
-      </w:r>
-    </w:p>
-    <w:p>
-      <w:pPr>
-        <w:pStyle w:val="Prrafodelista"/>
-        <w:numPr>
-          <w:ilvl w:val="1"/>
-          <w:numId w:val="7"/>
-        </w:numPr>
-        <w:spacing w:after="320" w:line="240" w:lineRule="auto"/>
-        <w:rPr>
-          <w:rFonts w:ascii="Arial Narrow" w:hAnsi="Arial Narrow" w:cstheme="majorHAnsi"/>
-          <w:sz w:val="24"/>
-          <w:szCs w:val="24"/>
-        </w:rPr>
-      </w:pPr>
-      <w:r>
-        <w:rPr>
-          <w:rFonts w:ascii="Arial Narrow" w:hAnsi="Arial Narrow" w:cstheme="majorHAnsi"/>
-          <w:sz w:val="24"/>
-          <w:szCs w:val="24"/>
-        </w:rPr>
-        <w:t>Ventajas: Se obtiene automáticamente el tiempo total del módulo.</w:t>
-      </w:r>
-    </w:p>
-    <w:p>
-      <w:pPr>
-        <w:pStyle w:val="Prrafodelista"/>
-        <w:numPr>
-          <w:ilvl w:val="1"/>
-          <w:numId w:val="7"/>
-        </w:numPr>
-        <w:spacing w:after="320" w:line="240" w:lineRule="auto"/>
-        <w:rPr>
-          <w:rFonts w:ascii="Arial Narrow" w:hAnsi="Arial Narrow" w:cstheme="majorHAnsi"/>
-          <w:sz w:val="24"/>
-          <w:szCs w:val="24"/>
-        </w:rPr>
-      </w:pPr>
-      <w:r>
-        <w:rPr>
-          <w:rFonts w:ascii="Arial Narrow" w:hAnsi="Arial Narrow" w:cstheme="majorHAnsi"/>
-          <w:sz w:val="24"/>
-          <w:szCs w:val="24"/>
-        </w:rPr>
-        <w:t>Inconvenientes: Más complejo de implementar, y no se seguiría exactamente el requisito, que indica un tiempo estimado.</w:t>
-      </w:r>
-    </w:p>
-    <w:p>
-      <w:pPr>
-        <w:spacing w:after="320" w:line="240" w:lineRule="auto"/>
-        <w:ind w:firstLine="0"/>
-        <w:rPr>
-          <w:rFonts w:ascii="Arial Narrow" w:hAnsi="Arial Narrow" w:cstheme="majorHAnsi"/>
-          <w:sz w:val="24"/>
-          <w:szCs w:val="24"/>
-        </w:rPr>
-      </w:pPr>
-      <w:r>
-        <w:rPr>
-          <w:rFonts w:ascii="Arial Narrow" w:hAnsi="Arial Narrow" w:cstheme="majorHAnsi"/>
-          <w:sz w:val="24"/>
-          <w:szCs w:val="24"/>
-        </w:rPr>
-        <w:t>Se ha optado por la alternativa 1, ya que su implementación es más sencilla, cumple el requisito, se acerca más a lo que han entendido los analistas sobre el requisito, y se hace de forma similar en otros sistemas conocidos que ofrecen módulos de aprendizaje.</w:t>
-      </w:r>
-      <w:r>
-        <w:rPr>
-          <w:rFonts w:ascii="Arial Narrow" w:hAnsi="Arial Narrow" w:cstheme="majorHAnsi"/>
-          <w:sz w:val="24"/>
-          <w:szCs w:val="24"/>
-        </w:rPr>
-        <w:t xml:space="preserve"> Se le ha asignado un valor máximo a este tiempo de 2000 horas.</w:t>
-      </w:r>
     </w:p>
     <w:p>
       <w:pPr>
@@ -2842,6 +2986,206 @@
           <w:sz w:val="24"/>
           <w:szCs w:val="24"/>
         </w:rPr>
+        <w:t>Se han encontrado también varias alternativas sobre el atributo estimated total time del requisito.</w:t>
+      </w:r>
+    </w:p>
+    <w:p>
+      <w:pPr>
+        <w:pStyle w:val="Prrafodelista"/>
+        <w:numPr>
+          <w:ilvl w:val="0"/>
+          <w:numId w:val="7"/>
+        </w:numPr>
+        <w:spacing w:after="320" w:line="240" w:lineRule="auto"/>
+        <w:rPr>
+          <w:rFonts w:ascii="Arial Narrow" w:hAnsi="Arial Narrow" w:cstheme="majorHAnsi"/>
+          <w:sz w:val="24"/>
+          <w:szCs w:val="24"/>
+        </w:rPr>
+      </w:pPr>
+      <w:r>
+        <w:rPr>
+          <w:rFonts w:ascii="Arial Narrow" w:hAnsi="Arial Narrow" w:cstheme="majorHAnsi"/>
+          <w:sz w:val="24"/>
+          <w:szCs w:val="24"/>
+        </w:rPr>
+        <w:lastRenderedPageBreak/>
+        <w:t xml:space="preserve">Alternativa 1: </w:t>
+      </w:r>
+      <w:r>
+        <w:rPr>
+          <w:rFonts w:ascii="Arial Narrow" w:hAnsi="Arial Narrow" w:cstheme="majorHAnsi"/>
+          <w:sz w:val="24"/>
+          <w:szCs w:val="24"/>
+        </w:rPr>
+        <w:t>Atributo fijo al que el usuario asigna su valor.</w:t>
+      </w:r>
+    </w:p>
+    <w:p>
+      <w:pPr>
+        <w:pStyle w:val="Prrafodelista"/>
+        <w:numPr>
+          <w:ilvl w:val="1"/>
+          <w:numId w:val="7"/>
+        </w:numPr>
+        <w:spacing w:after="320" w:line="240" w:lineRule="auto"/>
+        <w:rPr>
+          <w:rFonts w:ascii="Arial Narrow" w:hAnsi="Arial Narrow" w:cstheme="majorHAnsi"/>
+          <w:sz w:val="24"/>
+          <w:szCs w:val="24"/>
+        </w:rPr>
+      </w:pPr>
+      <w:r>
+        <w:rPr>
+          <w:rFonts w:ascii="Arial Narrow" w:hAnsi="Arial Narrow" w:cstheme="majorHAnsi"/>
+          <w:sz w:val="24"/>
+          <w:szCs w:val="24"/>
+        </w:rPr>
+        <w:t>Ventajas: Al indicar en el requisito que es un tiempo estimado, el usuario decide cuál será esta estimación del tiempo de su módulo. Su implementación es sencilla, con únicamente un atributo numérico en horas.</w:t>
+      </w:r>
+    </w:p>
+    <w:p>
+      <w:pPr>
+        <w:pStyle w:val="Prrafodelista"/>
+        <w:numPr>
+          <w:ilvl w:val="1"/>
+          <w:numId w:val="7"/>
+        </w:numPr>
+        <w:spacing w:after="320" w:line="240" w:lineRule="auto"/>
+        <w:rPr>
+          <w:rFonts w:ascii="Arial Narrow" w:hAnsi="Arial Narrow" w:cstheme="majorHAnsi"/>
+          <w:sz w:val="24"/>
+          <w:szCs w:val="24"/>
+        </w:rPr>
+      </w:pPr>
+      <w:r>
+        <w:rPr>
+          <w:rFonts w:ascii="Arial Narrow" w:hAnsi="Arial Narrow" w:cstheme="majorHAnsi"/>
+          <w:sz w:val="24"/>
+          <w:szCs w:val="24"/>
+        </w:rPr>
+        <w:t>Inconvenientes: Ninguno</w:t>
+      </w:r>
+    </w:p>
+    <w:p>
+      <w:pPr>
+        <w:pStyle w:val="Prrafodelista"/>
+        <w:numPr>
+          <w:ilvl w:val="0"/>
+          <w:numId w:val="7"/>
+        </w:numPr>
+        <w:spacing w:after="320" w:line="240" w:lineRule="auto"/>
+        <w:rPr>
+          <w:rFonts w:ascii="Arial Narrow" w:hAnsi="Arial Narrow" w:cstheme="majorHAnsi"/>
+          <w:sz w:val="24"/>
+          <w:szCs w:val="24"/>
+        </w:rPr>
+      </w:pPr>
+      <w:r>
+        <w:rPr>
+          <w:rFonts w:ascii="Arial Narrow" w:hAnsi="Arial Narrow" w:cstheme="majorHAnsi"/>
+          <w:sz w:val="24"/>
+          <w:szCs w:val="24"/>
+        </w:rPr>
+        <w:t>Alternativa 2: Atributo derivado calculado de la suma de las duraciones de las sesiones.</w:t>
+      </w:r>
+    </w:p>
+    <w:p>
+      <w:pPr>
+        <w:pStyle w:val="Prrafodelista"/>
+        <w:numPr>
+          <w:ilvl w:val="1"/>
+          <w:numId w:val="7"/>
+        </w:numPr>
+        <w:spacing w:after="320" w:line="240" w:lineRule="auto"/>
+        <w:rPr>
+          <w:rFonts w:ascii="Arial Narrow" w:hAnsi="Arial Narrow" w:cstheme="majorHAnsi"/>
+          <w:sz w:val="24"/>
+          <w:szCs w:val="24"/>
+        </w:rPr>
+      </w:pPr>
+      <w:r>
+        <w:rPr>
+          <w:rFonts w:ascii="Arial Narrow" w:hAnsi="Arial Narrow" w:cstheme="majorHAnsi"/>
+          <w:sz w:val="24"/>
+          <w:szCs w:val="24"/>
+        </w:rPr>
+        <w:t>Ventajas: Se obtiene automáticamente el tiempo total del módulo.</w:t>
+      </w:r>
+    </w:p>
+    <w:p>
+      <w:pPr>
+        <w:pStyle w:val="Prrafodelista"/>
+        <w:numPr>
+          <w:ilvl w:val="1"/>
+          <w:numId w:val="7"/>
+        </w:numPr>
+        <w:spacing w:after="320" w:line="240" w:lineRule="auto"/>
+        <w:rPr>
+          <w:rFonts w:ascii="Arial Narrow" w:hAnsi="Arial Narrow" w:cstheme="majorHAnsi"/>
+          <w:sz w:val="24"/>
+          <w:szCs w:val="24"/>
+        </w:rPr>
+      </w:pPr>
+      <w:r>
+        <w:rPr>
+          <w:rFonts w:ascii="Arial Narrow" w:hAnsi="Arial Narrow" w:cstheme="majorHAnsi"/>
+          <w:sz w:val="24"/>
+          <w:szCs w:val="24"/>
+        </w:rPr>
+        <w:t>Inconvenientes: Más complejo de implementar, y no se seguiría exactamente el requisito, que indica un tiempo estimado.</w:t>
+      </w:r>
+    </w:p>
+    <w:p>
+      <w:pPr>
+        <w:spacing w:after="320" w:line="240" w:lineRule="auto"/>
+        <w:ind w:firstLine="0"/>
+        <w:rPr>
+          <w:rFonts w:ascii="Arial Narrow" w:hAnsi="Arial Narrow" w:cstheme="majorHAnsi"/>
+          <w:sz w:val="24"/>
+          <w:szCs w:val="24"/>
+        </w:rPr>
+      </w:pPr>
+      <w:r>
+        <w:rPr>
+          <w:rFonts w:ascii="Arial Narrow" w:hAnsi="Arial Narrow" w:cstheme="majorHAnsi"/>
+          <w:sz w:val="24"/>
+          <w:szCs w:val="24"/>
+        </w:rPr>
+        <w:t>Se ha optado por la alternativa 1, ya que su implementación es más sencilla, cumple el requisito, se acerca más a lo que han entendido los analistas sobre el requisito, y se hace de forma similar en otros sistemas conocidos que ofrecen módulos de aprendizaje.</w:t>
+      </w:r>
+      <w:r>
+        <w:rPr>
+          <w:rFonts w:ascii="Arial Narrow" w:hAnsi="Arial Narrow" w:cstheme="majorHAnsi"/>
+          <w:sz w:val="24"/>
+          <w:szCs w:val="24"/>
+        </w:rPr>
+        <w:t xml:space="preserve"> Se le ha asignado un valor máximo a este tiempo de 2000 horas.</w:t>
+      </w:r>
+    </w:p>
+    <w:p>
+      <w:pPr>
+        <w:pBdr>
+          <w:top w:val="nil"/>
+          <w:left w:val="nil"/>
+          <w:bottom w:val="nil"/>
+          <w:right w:val="nil"/>
+          <w:between w:val="nil"/>
+        </w:pBdr>
+        <w:spacing w:after="320"/>
+        <w:ind w:firstLine="0"/>
+        <w:rPr>
+          <w:rFonts w:ascii="Arial Narrow" w:eastAsia="Arial Narrow" w:hAnsi="Arial Narrow" w:cs="Arial Narrow"/>
+          <w:sz w:val="24"/>
+          <w:szCs w:val="24"/>
+        </w:rPr>
+      </w:pPr>
+      <w:r>
+        <w:rPr>
+          <w:rFonts w:ascii="Arial Narrow" w:eastAsia="Arial Narrow" w:hAnsi="Arial Narrow" w:cs="Arial Narrow"/>
+          <w:sz w:val="24"/>
+          <w:szCs w:val="24"/>
+        </w:rPr>
         <w:t>El resto de atributos no han requerido de una toma de decisiones compleja.</w:t>
       </w:r>
     </w:p>
@@ -3299,25 +3643,25 @@
           <w:sz w:val="24"/>
           <w:szCs w:val="24"/>
         </w:rPr>
+        <w:t>También se ha establecido una relación de tipo composición entre TrainingModule y TrainingSession, ya que se indica explícitamente que los modulos están compuestos por sesiones.</w:t>
+      </w:r>
+    </w:p>
+    <w:p>
+      <w:pPr>
+        <w:spacing w:after="320" w:line="240" w:lineRule="auto"/>
+        <w:rPr>
+          <w:rFonts w:ascii="Arial Narrow" w:hAnsi="Arial Narrow" w:cstheme="majorHAnsi"/>
+          <w:sz w:val="24"/>
+          <w:szCs w:val="24"/>
+        </w:rPr>
+      </w:pPr>
+      <w:r>
+        <w:rPr>
+          <w:rFonts w:ascii="Arial Narrow" w:hAnsi="Arial Narrow" w:cstheme="majorHAnsi"/>
+          <w:sz w:val="24"/>
+          <w:szCs w:val="24"/>
+        </w:rPr>
         <w:lastRenderedPageBreak/>
-        <w:t>También se ha establecido una relación de tipo composición entre TrainingModule y TrainingSession, ya que se indica explícitamente que los modulos están compuestos por sesiones.</w:t>
-      </w:r>
-    </w:p>
-    <w:p>
-      <w:pPr>
-        <w:spacing w:after="320" w:line="240" w:lineRule="auto"/>
-        <w:rPr>
-          <w:rFonts w:ascii="Arial Narrow" w:hAnsi="Arial Narrow" w:cstheme="majorHAnsi"/>
-          <w:sz w:val="24"/>
-          <w:szCs w:val="24"/>
-        </w:rPr>
-      </w:pPr>
-      <w:r>
-        <w:rPr>
-          <w:rFonts w:ascii="Arial Narrow" w:hAnsi="Arial Narrow" w:cstheme="majorHAnsi"/>
-          <w:sz w:val="24"/>
-          <w:szCs w:val="24"/>
-        </w:rPr>
         <w:t>“4)</w:t>
       </w:r>
       <w:r>
@@ -3738,6 +4082,7 @@
         <w:rPr>
           <w:rFonts w:ascii="Arial Narrow" w:eastAsia="Arial Narrow" w:hAnsi="Arial Narrow" w:cs="Arial Narrow"/>
         </w:rPr>
+        <w:lastRenderedPageBreak/>
         <w:t>Los problemas encontrados durante este entregable no han sido de gran magnitud y se han resolvido de forma correcta, analizando las situaciones problemáticas y planteando alternativas para resolverlas.</w:t>
       </w:r>
     </w:p>
@@ -4792,7 +5137,7 @@
         <w:rFonts w:ascii="Courier New" w:hAnsi="Courier New" w:cs="Courier New" w:hint="default"/>
       </w:rPr>
     </w:lvl>
-    <w:lvl w:ilvl="2" w:tplc="0C0A0005" w:tentative="1">
+    <w:lvl w:ilvl="2" w:tplc="0C0A0005">
       <w:start w:val="1"/>
       <w:numFmt w:val="bullet"/>
       <w:lvlText w:val=""/>

</xml_diff>

<commit_message>
Arreglos segunda convocatoria Student#3
</commit_message>
<xml_diff>
--- a/reports/Student #3/Analysis Report D02.docx
+++ b/reports/Student #3/Analysis Report D02.docx
@@ -301,7 +301,7 @@
                 <w:sz w:val="32"/>
                 <w:szCs w:val="32"/>
               </w:rPr>
-              <w:t>07</w:t>
+              <w:t>15</w:t>
             </w:r>
             <w:r>
               <w:rPr>
@@ -357,7 +357,7 @@
                 <w:sz w:val="32"/>
                 <w:szCs w:val="32"/>
               </w:rPr>
-              <w:t>2</w:t>
+              <w:t>3</w:t>
             </w:r>
             <w:r>
               <w:rPr>
@@ -373,7 +373,7 @@
                 <w:sz w:val="32"/>
                 <w:szCs w:val="32"/>
               </w:rPr>
-              <w:t>1</w:t>
+              <w:t>0</w:t>
             </w:r>
           </w:p>
         </w:tc>
@@ -1292,6 +1292,67 @@
           </w:p>
         </w:tc>
       </w:tr>
+      <w:tr>
+        <w:tc>
+          <w:tcPr>
+            <w:tcW w:w="1540" w:type="dxa"/>
+          </w:tcPr>
+          <w:p>
+            <w:pPr>
+              <w:ind w:firstLine="0"/>
+              <w:rPr>
+                <w:rFonts w:ascii="Arial Narrow" w:eastAsia="Arial Narrow" w:hAnsi="Arial Narrow" w:cs="Arial Narrow"/>
+              </w:rPr>
+            </w:pPr>
+            <w:r>
+              <w:rPr>
+                <w:rFonts w:ascii="Arial Narrow" w:eastAsia="Arial Narrow" w:hAnsi="Arial Narrow" w:cs="Arial Narrow"/>
+              </w:rPr>
+              <w:t>15/06/2024</w:t>
+            </w:r>
+          </w:p>
+        </w:tc>
+        <w:tc>
+          <w:tcPr>
+            <w:tcW w:w="1278" w:type="dxa"/>
+          </w:tcPr>
+          <w:p>
+            <w:pPr>
+              <w:ind w:firstLine="0"/>
+              <w:rPr>
+                <w:rFonts w:ascii="Arial Narrow" w:eastAsia="Arial Narrow" w:hAnsi="Arial Narrow" w:cs="Arial Narrow"/>
+              </w:rPr>
+            </w:pPr>
+            <w:r>
+              <w:rPr>
+                <w:rFonts w:ascii="Arial Narrow" w:eastAsia="Arial Narrow" w:hAnsi="Arial Narrow" w:cs="Arial Narrow"/>
+              </w:rPr>
+              <w:t>v1.3.0</w:t>
+            </w:r>
+          </w:p>
+        </w:tc>
+        <w:tc>
+          <w:tcPr>
+            <w:tcW w:w="5966" w:type="dxa"/>
+          </w:tcPr>
+          <w:p>
+            <w:pPr>
+              <w:ind w:firstLine="0"/>
+              <w:rPr>
+                <w:rFonts w:ascii="Arial Narrow" w:eastAsia="Arial Narrow" w:hAnsi="Arial Narrow" w:cs="Arial Narrow"/>
+                <w:bCs/>
+              </w:rPr>
+            </w:pPr>
+            <w:r>
+              <w:rPr>
+                <w:rFonts w:ascii="Arial Narrow" w:eastAsia="Arial Narrow" w:hAnsi="Arial Narrow" w:cs="Arial Narrow"/>
+                <w:bCs/>
+              </w:rPr>
+              <w:t>Cambiada la decisión sobre la relación trainingModule - Project</w:t>
+            </w:r>
+          </w:p>
+        </w:tc>
+      </w:tr>
     </w:tbl>
     <w:p>
       <w:pPr>
@@ -2860,63 +2921,31 @@
           <w:sz w:val="24"/>
           <w:szCs w:val="24"/>
         </w:rPr>
-        <w:t>Tras este análisis</w:t>
-      </w:r>
-      <w:r>
-        <w:rPr>
-          <w:rFonts w:ascii="Arial Narrow" w:eastAsia="Arial Narrow" w:hAnsi="Arial Narrow" w:cs="Arial Narrow"/>
-          <w:sz w:val="24"/>
-          <w:szCs w:val="24"/>
-        </w:rPr>
-        <w:t xml:space="preserve">, </w:t>
-      </w:r>
-      <w:r>
-        <w:rPr>
-          <w:rFonts w:ascii="Arial Narrow" w:eastAsia="Arial Narrow" w:hAnsi="Arial Narrow" w:cs="Arial Narrow"/>
-          <w:sz w:val="24"/>
-          <w:szCs w:val="24"/>
-        </w:rPr>
-        <w:t>justificación</w:t>
-      </w:r>
-      <w:r>
-        <w:rPr>
-          <w:rFonts w:ascii="Arial Narrow" w:eastAsia="Arial Narrow" w:hAnsi="Arial Narrow" w:cs="Arial Narrow"/>
-          <w:sz w:val="24"/>
-          <w:szCs w:val="24"/>
-        </w:rPr>
-        <w:t xml:space="preserve"> y comentar con el equipo,</w:t>
-      </w:r>
-      <w:r>
-        <w:rPr>
-          <w:rFonts w:ascii="Arial Narrow" w:eastAsia="Arial Narrow" w:hAnsi="Arial Narrow" w:cs="Arial Narrow"/>
-          <w:sz w:val="24"/>
-          <w:szCs w:val="24"/>
-        </w:rPr>
-        <w:t xml:space="preserve"> s</w:t>
-      </w:r>
-      <w:r>
-        <w:rPr>
-          <w:rFonts w:ascii="Arial Narrow" w:eastAsia="Arial Narrow" w:hAnsi="Arial Narrow" w:cs="Arial Narrow"/>
-          <w:sz w:val="24"/>
-          <w:szCs w:val="24"/>
-        </w:rPr>
-        <w:t>e ha llegado a la conclusión de que no se realiza ninguna operación sobre esta relación, por lo que se ha decidido no crear esta relación en el modelo de datos, simplificando así la implementación</w:t>
-      </w:r>
-      <w:r>
-        <w:rPr>
-          <w:rFonts w:ascii="Arial Narrow" w:eastAsia="Arial Narrow" w:hAnsi="Arial Narrow" w:cs="Arial Narrow"/>
-          <w:sz w:val="24"/>
-          <w:szCs w:val="24"/>
-        </w:rPr>
-        <w:t xml:space="preserve"> y evitando solapamientos</w:t>
-      </w:r>
-      <w:r>
-        <w:rPr>
-          <w:rFonts w:ascii="Arial Narrow" w:eastAsia="Arial Narrow" w:hAnsi="Arial Narrow" w:cs="Arial Narrow"/>
-          <w:sz w:val="24"/>
-          <w:szCs w:val="24"/>
-        </w:rPr>
-        <w:t>.</w:t>
+        <w:t>Finalmente se ha decidido sí implementar esta relación debido a que una vez entregado</w:t>
+      </w:r>
+      <w:r>
+        <w:rPr>
+          <w:rFonts w:ascii="Arial Narrow" w:eastAsia="Arial Narrow" w:hAnsi="Arial Narrow" w:cs="Arial Narrow"/>
+          <w:sz w:val="24"/>
+          <w:szCs w:val="24"/>
+        </w:rPr>
+        <w:t xml:space="preserve"> el proyecto final</w:t>
+      </w:r>
+      <w:r>
+        <w:rPr>
+          <w:rFonts w:ascii="Arial Narrow" w:eastAsia="Arial Narrow" w:hAnsi="Arial Narrow" w:cs="Arial Narrow"/>
+          <w:sz w:val="24"/>
+          <w:szCs w:val="24"/>
+        </w:rPr>
+        <w:t>, el cliente ha especificado claramente que esta relación es necesaria.</w:t>
+      </w:r>
+      <w:r>
+        <w:rPr>
+          <w:rFonts w:ascii="Arial Narrow" w:eastAsia="Arial Narrow" w:hAnsi="Arial Narrow" w:cs="Arial Narrow"/>
+          <w:sz w:val="24"/>
+          <w:szCs w:val="24"/>
+        </w:rPr>
+        <w:t xml:space="preserve"> El cambio se encuentra también reflejado sobre el diagrama UML del Student #3 actualizado.</w:t>
       </w:r>
     </w:p>
     <w:p>
@@ -2936,14 +2965,6 @@
           <w:szCs w:val="24"/>
         </w:rPr>
       </w:pPr>
-      <w:r>
-        <w:rPr>
-          <w:rFonts w:ascii="Arial Narrow" w:eastAsia="Arial Narrow" w:hAnsi="Arial Narrow" w:cs="Arial Narrow"/>
-          <w:sz w:val="24"/>
-          <w:szCs w:val="24"/>
-        </w:rPr>
-        <w:t>Además, analizando los requisitos se ha obtenido que son las cuentas “developer” las que realizan operaciones sobre esta entidad, por lo que se ha establecido una relación ManyToOne entre estos.</w:t>
-      </w:r>
     </w:p>
     <w:p>
       <w:pPr>
@@ -2980,188 +3001,6 @@
           <w:szCs w:val="24"/>
         </w:rPr>
       </w:pPr>
-      <w:r>
-        <w:rPr>
-          <w:rFonts w:ascii="Arial Narrow" w:eastAsia="Arial Narrow" w:hAnsi="Arial Narrow" w:cs="Arial Narrow"/>
-          <w:sz w:val="24"/>
-          <w:szCs w:val="24"/>
-        </w:rPr>
-        <w:t>Se han encontrado también varias alternativas sobre el atributo estimated total time del requisito.</w:t>
-      </w:r>
-    </w:p>
-    <w:p>
-      <w:pPr>
-        <w:pStyle w:val="Prrafodelista"/>
-        <w:numPr>
-          <w:ilvl w:val="0"/>
-          <w:numId w:val="7"/>
-        </w:numPr>
-        <w:spacing w:after="320" w:line="240" w:lineRule="auto"/>
-        <w:rPr>
-          <w:rFonts w:ascii="Arial Narrow" w:hAnsi="Arial Narrow" w:cstheme="majorHAnsi"/>
-          <w:sz w:val="24"/>
-          <w:szCs w:val="24"/>
-        </w:rPr>
-      </w:pPr>
-      <w:r>
-        <w:rPr>
-          <w:rFonts w:ascii="Arial Narrow" w:hAnsi="Arial Narrow" w:cstheme="majorHAnsi"/>
-          <w:sz w:val="24"/>
-          <w:szCs w:val="24"/>
-        </w:rPr>
-        <w:lastRenderedPageBreak/>
-        <w:t xml:space="preserve">Alternativa 1: </w:t>
-      </w:r>
-      <w:r>
-        <w:rPr>
-          <w:rFonts w:ascii="Arial Narrow" w:hAnsi="Arial Narrow" w:cstheme="majorHAnsi"/>
-          <w:sz w:val="24"/>
-          <w:szCs w:val="24"/>
-        </w:rPr>
-        <w:t>Atributo fijo al que el usuario asigna su valor.</w:t>
-      </w:r>
-    </w:p>
-    <w:p>
-      <w:pPr>
-        <w:pStyle w:val="Prrafodelista"/>
-        <w:numPr>
-          <w:ilvl w:val="1"/>
-          <w:numId w:val="7"/>
-        </w:numPr>
-        <w:spacing w:after="320" w:line="240" w:lineRule="auto"/>
-        <w:rPr>
-          <w:rFonts w:ascii="Arial Narrow" w:hAnsi="Arial Narrow" w:cstheme="majorHAnsi"/>
-          <w:sz w:val="24"/>
-          <w:szCs w:val="24"/>
-        </w:rPr>
-      </w:pPr>
-      <w:r>
-        <w:rPr>
-          <w:rFonts w:ascii="Arial Narrow" w:hAnsi="Arial Narrow" w:cstheme="majorHAnsi"/>
-          <w:sz w:val="24"/>
-          <w:szCs w:val="24"/>
-        </w:rPr>
-        <w:t>Ventajas: Al indicar en el requisito que es un tiempo estimado, el usuario decide cuál será esta estimación del tiempo de su módulo. Su implementación es sencilla, con únicamente un atributo numérico en horas.</w:t>
-      </w:r>
-    </w:p>
-    <w:p>
-      <w:pPr>
-        <w:pStyle w:val="Prrafodelista"/>
-        <w:numPr>
-          <w:ilvl w:val="1"/>
-          <w:numId w:val="7"/>
-        </w:numPr>
-        <w:spacing w:after="320" w:line="240" w:lineRule="auto"/>
-        <w:rPr>
-          <w:rFonts w:ascii="Arial Narrow" w:hAnsi="Arial Narrow" w:cstheme="majorHAnsi"/>
-          <w:sz w:val="24"/>
-          <w:szCs w:val="24"/>
-        </w:rPr>
-      </w:pPr>
-      <w:r>
-        <w:rPr>
-          <w:rFonts w:ascii="Arial Narrow" w:hAnsi="Arial Narrow" w:cstheme="majorHAnsi"/>
-          <w:sz w:val="24"/>
-          <w:szCs w:val="24"/>
-        </w:rPr>
-        <w:t>Inconvenientes: Ninguno</w:t>
-      </w:r>
-    </w:p>
-    <w:p>
-      <w:pPr>
-        <w:pStyle w:val="Prrafodelista"/>
-        <w:numPr>
-          <w:ilvl w:val="0"/>
-          <w:numId w:val="7"/>
-        </w:numPr>
-        <w:spacing w:after="320" w:line="240" w:lineRule="auto"/>
-        <w:rPr>
-          <w:rFonts w:ascii="Arial Narrow" w:hAnsi="Arial Narrow" w:cstheme="majorHAnsi"/>
-          <w:sz w:val="24"/>
-          <w:szCs w:val="24"/>
-        </w:rPr>
-      </w:pPr>
-      <w:r>
-        <w:rPr>
-          <w:rFonts w:ascii="Arial Narrow" w:hAnsi="Arial Narrow" w:cstheme="majorHAnsi"/>
-          <w:sz w:val="24"/>
-          <w:szCs w:val="24"/>
-        </w:rPr>
-        <w:t>Alternativa 2: Atributo derivado calculado de la suma de las duraciones de las sesiones.</w:t>
-      </w:r>
-    </w:p>
-    <w:p>
-      <w:pPr>
-        <w:pStyle w:val="Prrafodelista"/>
-        <w:numPr>
-          <w:ilvl w:val="1"/>
-          <w:numId w:val="7"/>
-        </w:numPr>
-        <w:spacing w:after="320" w:line="240" w:lineRule="auto"/>
-        <w:rPr>
-          <w:rFonts w:ascii="Arial Narrow" w:hAnsi="Arial Narrow" w:cstheme="majorHAnsi"/>
-          <w:sz w:val="24"/>
-          <w:szCs w:val="24"/>
-        </w:rPr>
-      </w:pPr>
-      <w:r>
-        <w:rPr>
-          <w:rFonts w:ascii="Arial Narrow" w:hAnsi="Arial Narrow" w:cstheme="majorHAnsi"/>
-          <w:sz w:val="24"/>
-          <w:szCs w:val="24"/>
-        </w:rPr>
-        <w:t>Ventajas: Se obtiene automáticamente el tiempo total del módulo.</w:t>
-      </w:r>
-    </w:p>
-    <w:p>
-      <w:pPr>
-        <w:pStyle w:val="Prrafodelista"/>
-        <w:numPr>
-          <w:ilvl w:val="1"/>
-          <w:numId w:val="7"/>
-        </w:numPr>
-        <w:spacing w:after="320" w:line="240" w:lineRule="auto"/>
-        <w:rPr>
-          <w:rFonts w:ascii="Arial Narrow" w:hAnsi="Arial Narrow" w:cstheme="majorHAnsi"/>
-          <w:sz w:val="24"/>
-          <w:szCs w:val="24"/>
-        </w:rPr>
-      </w:pPr>
-      <w:r>
-        <w:rPr>
-          <w:rFonts w:ascii="Arial Narrow" w:hAnsi="Arial Narrow" w:cstheme="majorHAnsi"/>
-          <w:sz w:val="24"/>
-          <w:szCs w:val="24"/>
-        </w:rPr>
-        <w:t>Inconvenientes: Más complejo de implementar, y no se seguiría exactamente el requisito, que indica un tiempo estimado.</w:t>
-      </w:r>
-    </w:p>
-    <w:p>
-      <w:pPr>
-        <w:spacing w:after="320" w:line="240" w:lineRule="auto"/>
-        <w:ind w:firstLine="0"/>
-        <w:rPr>
-          <w:rFonts w:ascii="Arial Narrow" w:hAnsi="Arial Narrow" w:cstheme="majorHAnsi"/>
-          <w:sz w:val="24"/>
-          <w:szCs w:val="24"/>
-        </w:rPr>
-      </w:pPr>
-      <w:r>
-        <w:rPr>
-          <w:rFonts w:ascii="Arial Narrow" w:hAnsi="Arial Narrow" w:cstheme="majorHAnsi"/>
-          <w:sz w:val="24"/>
-          <w:szCs w:val="24"/>
-        </w:rPr>
-        <w:t>Se ha optado por la alternativa 1, ya que su implementación es más sencilla, cumple el requisito, se acerca más a lo que han entendido los analistas sobre el requisito, y se hace de forma similar en otros sistemas conocidos que ofrecen módulos de aprendizaje.</w:t>
-      </w:r>
-      <w:r>
-        <w:rPr>
-          <w:rFonts w:ascii="Arial Narrow" w:hAnsi="Arial Narrow" w:cstheme="majorHAnsi"/>
-          <w:sz w:val="24"/>
-          <w:szCs w:val="24"/>
-        </w:rPr>
-        <w:t xml:space="preserve"> Se le ha asignado un valor máximo a este tiempo de 2000 horas.</w:t>
-      </w:r>
     </w:p>
     <w:p>
       <w:pPr>
@@ -3180,6 +3019,268 @@
           <w:szCs w:val="24"/>
         </w:rPr>
       </w:pPr>
+    </w:p>
+    <w:p>
+      <w:pPr>
+        <w:pBdr>
+          <w:top w:val="nil"/>
+          <w:left w:val="nil"/>
+          <w:bottom w:val="nil"/>
+          <w:right w:val="nil"/>
+          <w:between w:val="nil"/>
+        </w:pBdr>
+        <w:spacing w:after="320"/>
+        <w:ind w:firstLine="0"/>
+        <w:rPr>
+          <w:rFonts w:ascii="Arial Narrow" w:eastAsia="Arial Narrow" w:hAnsi="Arial Narrow" w:cs="Arial Narrow"/>
+          <w:sz w:val="24"/>
+          <w:szCs w:val="24"/>
+        </w:rPr>
+      </w:pPr>
+      <w:r>
+        <w:rPr>
+          <w:rFonts w:ascii="Arial Narrow" w:eastAsia="Arial Narrow" w:hAnsi="Arial Narrow" w:cs="Arial Narrow"/>
+          <w:sz w:val="24"/>
+          <w:szCs w:val="24"/>
+        </w:rPr>
+        <w:lastRenderedPageBreak/>
+        <w:t>Además, analizando los requisitos se ha obtenido que son las cuentas “developer” las que realizan operaciones sobre esta entidad, por lo que se ha establecido una relación ManyToOne entre estos.</w:t>
+      </w:r>
+    </w:p>
+    <w:p>
+      <w:pPr>
+        <w:pBdr>
+          <w:top w:val="nil"/>
+          <w:left w:val="nil"/>
+          <w:bottom w:val="nil"/>
+          <w:right w:val="nil"/>
+          <w:between w:val="nil"/>
+        </w:pBdr>
+        <w:spacing w:after="320"/>
+        <w:ind w:firstLine="0"/>
+        <w:rPr>
+          <w:rFonts w:ascii="Arial Narrow" w:eastAsia="Arial Narrow" w:hAnsi="Arial Narrow" w:cs="Arial Narrow"/>
+          <w:sz w:val="24"/>
+          <w:szCs w:val="24"/>
+        </w:rPr>
+      </w:pPr>
+    </w:p>
+    <w:p>
+      <w:pPr>
+        <w:pBdr>
+          <w:top w:val="nil"/>
+          <w:left w:val="nil"/>
+          <w:bottom w:val="nil"/>
+          <w:right w:val="nil"/>
+          <w:between w:val="nil"/>
+        </w:pBdr>
+        <w:spacing w:after="320"/>
+        <w:ind w:firstLine="0"/>
+        <w:rPr>
+          <w:rFonts w:ascii="Arial Narrow" w:eastAsia="Arial Narrow" w:hAnsi="Arial Narrow" w:cs="Arial Narrow"/>
+          <w:sz w:val="24"/>
+          <w:szCs w:val="24"/>
+        </w:rPr>
+      </w:pPr>
+      <w:r>
+        <w:rPr>
+          <w:rFonts w:ascii="Arial Narrow" w:eastAsia="Arial Narrow" w:hAnsi="Arial Narrow" w:cs="Arial Narrow"/>
+          <w:sz w:val="24"/>
+          <w:szCs w:val="24"/>
+        </w:rPr>
+        <w:t>Se han encontrado también varias alternativas sobre el atributo estimated total time del requisito.</w:t>
+      </w:r>
+    </w:p>
+    <w:p>
+      <w:pPr>
+        <w:pStyle w:val="Prrafodelista"/>
+        <w:numPr>
+          <w:ilvl w:val="0"/>
+          <w:numId w:val="7"/>
+        </w:numPr>
+        <w:spacing w:after="320" w:line="240" w:lineRule="auto"/>
+        <w:rPr>
+          <w:rFonts w:ascii="Arial Narrow" w:hAnsi="Arial Narrow" w:cstheme="majorHAnsi"/>
+          <w:sz w:val="24"/>
+          <w:szCs w:val="24"/>
+        </w:rPr>
+      </w:pPr>
+      <w:r>
+        <w:rPr>
+          <w:rFonts w:ascii="Arial Narrow" w:hAnsi="Arial Narrow" w:cstheme="majorHAnsi"/>
+          <w:sz w:val="24"/>
+          <w:szCs w:val="24"/>
+        </w:rPr>
+        <w:t xml:space="preserve">Alternativa 1: </w:t>
+      </w:r>
+      <w:r>
+        <w:rPr>
+          <w:rFonts w:ascii="Arial Narrow" w:hAnsi="Arial Narrow" w:cstheme="majorHAnsi"/>
+          <w:sz w:val="24"/>
+          <w:szCs w:val="24"/>
+        </w:rPr>
+        <w:t>Atributo fijo al que el usuario asigna su valor.</w:t>
+      </w:r>
+    </w:p>
+    <w:p>
+      <w:pPr>
+        <w:pStyle w:val="Prrafodelista"/>
+        <w:numPr>
+          <w:ilvl w:val="1"/>
+          <w:numId w:val="7"/>
+        </w:numPr>
+        <w:spacing w:after="320" w:line="240" w:lineRule="auto"/>
+        <w:rPr>
+          <w:rFonts w:ascii="Arial Narrow" w:hAnsi="Arial Narrow" w:cstheme="majorHAnsi"/>
+          <w:sz w:val="24"/>
+          <w:szCs w:val="24"/>
+        </w:rPr>
+      </w:pPr>
+      <w:r>
+        <w:rPr>
+          <w:rFonts w:ascii="Arial Narrow" w:hAnsi="Arial Narrow" w:cstheme="majorHAnsi"/>
+          <w:sz w:val="24"/>
+          <w:szCs w:val="24"/>
+        </w:rPr>
+        <w:t>Ventajas: Al indicar en el requisito que es un tiempo estimado, el usuario decide cuál será esta estimación del tiempo de su módulo. Su implementación es sencilla, con únicamente un atributo numérico en horas.</w:t>
+      </w:r>
+    </w:p>
+    <w:p>
+      <w:pPr>
+        <w:pStyle w:val="Prrafodelista"/>
+        <w:numPr>
+          <w:ilvl w:val="1"/>
+          <w:numId w:val="7"/>
+        </w:numPr>
+        <w:spacing w:after="320" w:line="240" w:lineRule="auto"/>
+        <w:rPr>
+          <w:rFonts w:ascii="Arial Narrow" w:hAnsi="Arial Narrow" w:cstheme="majorHAnsi"/>
+          <w:sz w:val="24"/>
+          <w:szCs w:val="24"/>
+        </w:rPr>
+      </w:pPr>
+      <w:r>
+        <w:rPr>
+          <w:rFonts w:ascii="Arial Narrow" w:hAnsi="Arial Narrow" w:cstheme="majorHAnsi"/>
+          <w:sz w:val="24"/>
+          <w:szCs w:val="24"/>
+        </w:rPr>
+        <w:t>Inconvenientes: Ninguno</w:t>
+      </w:r>
+    </w:p>
+    <w:p>
+      <w:pPr>
+        <w:pStyle w:val="Prrafodelista"/>
+        <w:numPr>
+          <w:ilvl w:val="0"/>
+          <w:numId w:val="7"/>
+        </w:numPr>
+        <w:spacing w:after="320" w:line="240" w:lineRule="auto"/>
+        <w:rPr>
+          <w:rFonts w:ascii="Arial Narrow" w:hAnsi="Arial Narrow" w:cstheme="majorHAnsi"/>
+          <w:sz w:val="24"/>
+          <w:szCs w:val="24"/>
+        </w:rPr>
+      </w:pPr>
+      <w:r>
+        <w:rPr>
+          <w:rFonts w:ascii="Arial Narrow" w:hAnsi="Arial Narrow" w:cstheme="majorHAnsi"/>
+          <w:sz w:val="24"/>
+          <w:szCs w:val="24"/>
+        </w:rPr>
+        <w:t>Alternativa 2: Atributo derivado calculado de la suma de las duraciones de las sesiones.</w:t>
+      </w:r>
+    </w:p>
+    <w:p>
+      <w:pPr>
+        <w:pStyle w:val="Prrafodelista"/>
+        <w:numPr>
+          <w:ilvl w:val="1"/>
+          <w:numId w:val="7"/>
+        </w:numPr>
+        <w:spacing w:after="320" w:line="240" w:lineRule="auto"/>
+        <w:rPr>
+          <w:rFonts w:ascii="Arial Narrow" w:hAnsi="Arial Narrow" w:cstheme="majorHAnsi"/>
+          <w:sz w:val="24"/>
+          <w:szCs w:val="24"/>
+        </w:rPr>
+      </w:pPr>
+      <w:r>
+        <w:rPr>
+          <w:rFonts w:ascii="Arial Narrow" w:hAnsi="Arial Narrow" w:cstheme="majorHAnsi"/>
+          <w:sz w:val="24"/>
+          <w:szCs w:val="24"/>
+        </w:rPr>
+        <w:t>Ventajas: Se obtiene automáticamente el tiempo total del módulo.</w:t>
+      </w:r>
+    </w:p>
+    <w:p>
+      <w:pPr>
+        <w:pStyle w:val="Prrafodelista"/>
+        <w:numPr>
+          <w:ilvl w:val="1"/>
+          <w:numId w:val="7"/>
+        </w:numPr>
+        <w:spacing w:after="320" w:line="240" w:lineRule="auto"/>
+        <w:rPr>
+          <w:rFonts w:ascii="Arial Narrow" w:hAnsi="Arial Narrow" w:cstheme="majorHAnsi"/>
+          <w:sz w:val="24"/>
+          <w:szCs w:val="24"/>
+        </w:rPr>
+      </w:pPr>
+      <w:r>
+        <w:rPr>
+          <w:rFonts w:ascii="Arial Narrow" w:hAnsi="Arial Narrow" w:cstheme="majorHAnsi"/>
+          <w:sz w:val="24"/>
+          <w:szCs w:val="24"/>
+        </w:rPr>
+        <w:t>Inconvenientes: Más complejo de implementar, y no se seguiría exactamente el requisito, que indica un tiempo estimado.</w:t>
+      </w:r>
+    </w:p>
+    <w:p>
+      <w:pPr>
+        <w:spacing w:after="320" w:line="240" w:lineRule="auto"/>
+        <w:ind w:firstLine="0"/>
+        <w:rPr>
+          <w:rFonts w:ascii="Arial Narrow" w:hAnsi="Arial Narrow" w:cstheme="majorHAnsi"/>
+          <w:sz w:val="24"/>
+          <w:szCs w:val="24"/>
+        </w:rPr>
+      </w:pPr>
+      <w:r>
+        <w:rPr>
+          <w:rFonts w:ascii="Arial Narrow" w:hAnsi="Arial Narrow" w:cstheme="majorHAnsi"/>
+          <w:sz w:val="24"/>
+          <w:szCs w:val="24"/>
+        </w:rPr>
+        <w:t>Se ha optado por la alternativa 1, ya que su implementación es más sencilla, cumple el requisito, se acerca más a lo que han entendido los analistas sobre el requisito, y se hace de forma similar en otros sistemas conocidos que ofrecen módulos de aprendizaje.</w:t>
+      </w:r>
+      <w:r>
+        <w:rPr>
+          <w:rFonts w:ascii="Arial Narrow" w:hAnsi="Arial Narrow" w:cstheme="majorHAnsi"/>
+          <w:sz w:val="24"/>
+          <w:szCs w:val="24"/>
+        </w:rPr>
+        <w:t xml:space="preserve"> Se le ha asignado un valor máximo a este tiempo de 2000 horas.</w:t>
+      </w:r>
+    </w:p>
+    <w:p>
+      <w:pPr>
+        <w:pBdr>
+          <w:top w:val="nil"/>
+          <w:left w:val="nil"/>
+          <w:bottom w:val="nil"/>
+          <w:right w:val="nil"/>
+          <w:between w:val="nil"/>
+        </w:pBdr>
+        <w:spacing w:after="320"/>
+        <w:ind w:firstLine="0"/>
+        <w:rPr>
+          <w:rFonts w:ascii="Arial Narrow" w:eastAsia="Arial Narrow" w:hAnsi="Arial Narrow" w:cs="Arial Narrow"/>
+          <w:sz w:val="24"/>
+          <w:szCs w:val="24"/>
+        </w:rPr>
+      </w:pPr>
       <w:r>
         <w:rPr>
           <w:rFonts w:ascii="Arial Narrow" w:eastAsia="Arial Narrow" w:hAnsi="Arial Narrow" w:cs="Arial Narrow"/>
@@ -3559,6 +3660,7 @@
           <w:sz w:val="24"/>
           <w:szCs w:val="24"/>
         </w:rPr>
+        <w:lastRenderedPageBreak/>
         <w:t>Alternativa 3: Fecha de inicio + Fecha de fin.</w:t>
       </w:r>
     </w:p>
@@ -3661,7 +3763,6 @@
           <w:sz w:val="24"/>
           <w:szCs w:val="24"/>
         </w:rPr>
-        <w:lastRenderedPageBreak/>
         <w:t>“4)</w:t>
       </w:r>
       <w:r>
@@ -4082,7 +4183,6 @@
         <w:rPr>
           <w:rFonts w:ascii="Arial Narrow" w:eastAsia="Arial Narrow" w:hAnsi="Arial Narrow" w:cs="Arial Narrow"/>
         </w:rPr>
-        <w:lastRenderedPageBreak/>
         <w:t>Los problemas encontrados durante este entregable no han sido de gran magnitud y se han resolvido de forma correcta, analizando las situaciones problemáticas y planteando alternativas para resolverlas.</w:t>
       </w:r>
     </w:p>

</xml_diff>